<commit_message>
update report and slide
</commit_message>
<xml_diff>
--- a/report/OOP__Report_Grp5.docx
+++ b/report/OOP__Report_Grp5.docx
@@ -3011,23 +3011,7 @@
           <w:sz w:val="28"/>
           <w:szCs w:val="28"/>
         </w:rPr>
-        <w:t xml:space="preserve">When an operation starts to execute, on the code panel, the pseudo code (or actual code) should be displayed, and the </w:t>
-      </w:r>
-      <w:proofErr w:type="gramStart"/>
-      <w:r>
-        <w:rPr>
-          <w:sz w:val="28"/>
-          <w:szCs w:val="28"/>
-        </w:rPr>
-        <w:t>currently</w:t>
-      </w:r>
-      <w:proofErr w:type="gramEnd"/>
-      <w:r>
-        <w:rPr>
-          <w:sz w:val="28"/>
-          <w:szCs w:val="28"/>
-        </w:rPr>
-        <w:t xml:space="preserve"> executing line is highlighted to help the user keep track of the process. On the bottom bar, the user can see the progress bar of the executing operation and choose to pause, continue, or go backward or forward a step in the execution.</w:t>
+        <w:t>When an operation starts to execute, on the code panel, the pseudo code (or actual code) should be displayed, and the currently executing line is highlighted to help the user keep track of the process. On the bottom bar, the user can see the progress bar of the executing operation and choose to pause, continue, or go backward or forward a step in the execution.</w:t>
       </w:r>
     </w:p>
     <w:p>
@@ -3179,7 +3163,7 @@
         </w:rPr>
         <w:lastRenderedPageBreak/>
         <w:drawing>
-          <wp:inline distT="0" distB="0" distL="0" distR="0" wp14:anchorId="4F048AFD" wp14:editId="3A789B22">
+          <wp:inline distT="0" distB="0" distL="0" distR="0" wp14:anchorId="4F048AFD" wp14:editId="43636A8F">
             <wp:extent cx="5097780" cy="4154473"/>
             <wp:effectExtent l="0" t="0" r="7620" b="0"/>
             <wp:docPr id="692118437" name="Picture 1" descr="A diagram of a diagram&#10;&#10;Description automatically generated"/>
@@ -4458,10 +4442,10 @@
           <w:noProof/>
         </w:rPr>
         <w:drawing>
-          <wp:inline distT="0" distB="0" distL="0" distR="0" wp14:anchorId="6177577A" wp14:editId="6F4162CF">
-            <wp:extent cx="5943600" cy="2895600"/>
-            <wp:effectExtent l="0" t="0" r="0" b="0"/>
-            <wp:docPr id="478833312" name="Picture 4" descr="A diagram of a diagram&#10;&#10;Description automatically generated"/>
+          <wp:inline distT="0" distB="0" distL="0" distR="0" wp14:anchorId="744C0EC2" wp14:editId="6A4064AF">
+            <wp:extent cx="5524500" cy="3404812"/>
+            <wp:effectExtent l="0" t="0" r="0" b="5715"/>
+            <wp:docPr id="1155355797" name="Picture 4" descr="A diagram of a computer&#10;&#10;Description automatically generated"/>
             <wp:cNvGraphicFramePr>
               <a:graphicFrameLocks xmlns:a="http://schemas.openxmlformats.org/drawingml/2006/main" noChangeAspect="1"/>
             </wp:cNvGraphicFramePr>
@@ -4469,7 +4453,7 @@
               <a:graphicData uri="http://schemas.openxmlformats.org/drawingml/2006/picture">
                 <pic:pic xmlns:pic="http://schemas.openxmlformats.org/drawingml/2006/picture">
                   <pic:nvPicPr>
-                    <pic:cNvPr id="478833312" name="Picture 4" descr="A diagram of a diagram&#10;&#10;Description automatically generated"/>
+                    <pic:cNvPr id="1155355797" name="Picture 4" descr="A diagram of a computer&#10;&#10;Description automatically generated"/>
                     <pic:cNvPicPr>
                       <a:picLocks noChangeAspect="1" noChangeArrowheads="1"/>
                     </pic:cNvPicPr>
@@ -4490,7 +4474,7 @@
                   <pic:spPr bwMode="auto">
                     <a:xfrm>
                       <a:off x="0" y="0"/>
-                      <a:ext cx="5943600" cy="2895600"/>
+                      <a:ext cx="5527058" cy="3406388"/>
                     </a:xfrm>
                     <a:prstGeom prst="rect">
                       <a:avLst/>
@@ -4546,7 +4530,6 @@
           <w:sz w:val="28"/>
           <w:szCs w:val="28"/>
         </w:rPr>
-        <w:lastRenderedPageBreak/>
         <w:t xml:space="preserve">3.2. </w:t>
       </w:r>
       <w:bookmarkStart w:id="9" w:name="Part2Chap3"/>
@@ -4698,7 +4681,7 @@
           <w:szCs w:val="28"/>
         </w:rPr>
         <w:drawing>
-          <wp:inline distT="0" distB="0" distL="0" distR="0" wp14:anchorId="24A3A2C9" wp14:editId="32E3FBD8">
+          <wp:inline distT="0" distB="0" distL="0" distR="0" wp14:anchorId="24A3A2C9" wp14:editId="759B84BE">
             <wp:extent cx="4551641" cy="3371850"/>
             <wp:effectExtent l="0" t="0" r="1905" b="0"/>
             <wp:docPr id="3" name="Picture 3" descr="A screenshot of a computer screen&#10;&#10;Description automatically generated"/>
@@ -4800,7 +4783,7 @@
           <w:noProof/>
         </w:rPr>
         <w:drawing>
-          <wp:inline distT="0" distB="0" distL="0" distR="0" wp14:anchorId="3BA7BC43" wp14:editId="7A2685B2">
+          <wp:inline distT="0" distB="0" distL="0" distR="0" wp14:anchorId="3BA7BC43" wp14:editId="122A235E">
             <wp:extent cx="5291282" cy="3249295"/>
             <wp:effectExtent l="0" t="0" r="5080" b="8255"/>
             <wp:docPr id="285061565" name="Picture 3" descr="A screenshot of a computer program&#10;&#10;Description automatically generated"/>
@@ -4912,7 +4895,6 @@
           <w:sz w:val="28"/>
           <w:szCs w:val="28"/>
         </w:rPr>
-        <w:lastRenderedPageBreak/>
         <w:t xml:space="preserve">Package </w:t>
       </w:r>
       <w:proofErr w:type="spellStart"/>
@@ -5472,6 +5454,7 @@
           <w:sz w:val="28"/>
           <w:szCs w:val="28"/>
         </w:rPr>
+        <w:lastRenderedPageBreak/>
         <w:t xml:space="preserve">Those two controller classes use </w:t>
       </w:r>
       <w:proofErr w:type="spellStart"/>
@@ -5515,7 +5498,6 @@
           <w:sz w:val="28"/>
           <w:szCs w:val="28"/>
         </w:rPr>
-        <w:lastRenderedPageBreak/>
         <w:t>D</w:t>
       </w:r>
       <w:r>
@@ -6232,6 +6214,22 @@
       <w:pPr>
         <w:pStyle w:val="ListParagraph"/>
         <w:widowControl/>
+        <w:autoSpaceDE/>
+        <w:autoSpaceDN/>
+        <w:spacing w:after="160" w:line="276" w:lineRule="auto"/>
+        <w:ind w:left="2880" w:firstLine="0"/>
+        <w:contextualSpacing/>
+        <w:jc w:val="both"/>
+        <w:rPr>
+          <w:sz w:val="28"/>
+          <w:szCs w:val="28"/>
+        </w:rPr>
+      </w:pPr>
+    </w:p>
+    <w:p>
+      <w:pPr>
+        <w:pStyle w:val="ListParagraph"/>
+        <w:widowControl/>
         <w:numPr>
           <w:ilvl w:val="1"/>
           <w:numId w:val="11"/>
@@ -6251,6 +6249,7 @@
           <w:sz w:val="28"/>
           <w:szCs w:val="28"/>
         </w:rPr>
+        <w:lastRenderedPageBreak/>
         <w:t>Implementation of Pause and Resume</w:t>
       </w:r>
     </w:p>
@@ -6375,7 +6374,6 @@
           <w:sz w:val="28"/>
           <w:szCs w:val="28"/>
         </w:rPr>
-        <w:lastRenderedPageBreak/>
         <w:t>Impelemtation</w:t>
       </w:r>
       <w:proofErr w:type="spellEnd"/>
@@ -6384,23 +6382,21 @@
           <w:sz w:val="28"/>
           <w:szCs w:val="28"/>
         </w:rPr>
-        <w:t xml:space="preserve"> of </w:t>
-      </w:r>
-      <w:proofErr w:type="spellStart"/>
-      <w:r>
-        <w:rPr>
-          <w:sz w:val="28"/>
-          <w:szCs w:val="28"/>
-        </w:rPr>
-        <w:t>ChatBox</w:t>
-      </w:r>
-      <w:proofErr w:type="spellEnd"/>
-      <w:r>
-        <w:rPr>
-          <w:sz w:val="28"/>
-          <w:szCs w:val="28"/>
-        </w:rPr>
-        <w:t xml:space="preserve"> (AI and record audio input):</w:t>
+        <w:t xml:space="preserve"> of</w:t>
+      </w:r>
+      <w:r>
+        <w:rPr>
+          <w:sz w:val="28"/>
+          <w:szCs w:val="28"/>
+        </w:rPr>
+        <w:t xml:space="preserve"> Insert by Voice</w:t>
+      </w:r>
+      <w:r>
+        <w:rPr>
+          <w:sz w:val="28"/>
+          <w:szCs w:val="28"/>
+        </w:rPr>
+        <w:t>:</w:t>
       </w:r>
     </w:p>
     <w:p>
@@ -6421,21 +6417,12 @@
           <w:szCs w:val="28"/>
         </w:rPr>
       </w:pPr>
-      <w:proofErr w:type="spellStart"/>
-      <w:r>
-        <w:rPr>
-          <w:sz w:val="28"/>
-          <w:szCs w:val="28"/>
-        </w:rPr>
-        <w:t>ChatBox</w:t>
-      </w:r>
-      <w:proofErr w:type="spellEnd"/>
-      <w:r>
-        <w:rPr>
-          <w:sz w:val="28"/>
-          <w:szCs w:val="28"/>
-        </w:rPr>
-        <w:t xml:space="preserve"> </w:t>
+      <w:r>
+        <w:rPr>
+          <w:sz w:val="28"/>
+          <w:szCs w:val="28"/>
+        </w:rPr>
+        <w:t xml:space="preserve">Step 1 is using Java to record and create </w:t>
       </w:r>
       <w:proofErr w:type="gramStart"/>
       <w:r>
@@ -6443,7 +6430,7 @@
           <w:sz w:val="28"/>
           <w:szCs w:val="28"/>
         </w:rPr>
-        <w:t>have</w:t>
+        <w:t>a mp3</w:t>
       </w:r>
       <w:proofErr w:type="gramEnd"/>
       <w:r>
@@ -6451,17 +6438,8 @@
           <w:sz w:val="28"/>
           <w:szCs w:val="28"/>
         </w:rPr>
-        <w:t xml:space="preserve"> 2 ways to input question: typing and recording. It can send the input message to ChatGPT by API and get the answer to </w:t>
-      </w:r>
-      <w:proofErr w:type="spellStart"/>
-      <w:r>
-        <w:rPr>
-          <w:sz w:val="28"/>
-          <w:szCs w:val="28"/>
-        </w:rPr>
-        <w:t>contentPane</w:t>
-      </w:r>
-      <w:proofErr w:type="spellEnd"/>
+        <w:t xml:space="preserve"> file in record package.</w:t>
+      </w:r>
     </w:p>
     <w:p>
       <w:pPr>
@@ -6486,6 +6464,182 @@
           <w:sz w:val="28"/>
           <w:szCs w:val="28"/>
         </w:rPr>
+        <w:t xml:space="preserve">Step 2 is using Python script through Java by Process </w:t>
+      </w:r>
+      <w:proofErr w:type="gramStart"/>
+      <w:r>
+        <w:rPr>
+          <w:sz w:val="28"/>
+          <w:szCs w:val="28"/>
+        </w:rPr>
+        <w:t>Builder,</w:t>
+      </w:r>
+      <w:proofErr w:type="gramEnd"/>
+      <w:r>
+        <w:rPr>
+          <w:sz w:val="28"/>
+          <w:szCs w:val="28"/>
+        </w:rPr>
+        <w:t xml:space="preserve"> it will detect two </w:t>
+      </w:r>
+      <w:proofErr w:type="gramStart"/>
+      <w:r>
+        <w:rPr>
+          <w:sz w:val="28"/>
+          <w:szCs w:val="28"/>
+        </w:rPr>
+        <w:t>value</w:t>
+      </w:r>
+      <w:proofErr w:type="gramEnd"/>
+      <w:r>
+        <w:rPr>
+          <w:sz w:val="28"/>
+          <w:szCs w:val="28"/>
+        </w:rPr>
+        <w:t xml:space="preserve"> you want to input and pass it to Insert function.</w:t>
+      </w:r>
+    </w:p>
+    <w:p>
+      <w:pPr>
+        <w:pStyle w:val="ListParagraph"/>
+        <w:widowControl/>
+        <w:numPr>
+          <w:ilvl w:val="1"/>
+          <w:numId w:val="11"/>
+        </w:numPr>
+        <w:autoSpaceDE/>
+        <w:autoSpaceDN/>
+        <w:spacing w:after="160" w:line="276" w:lineRule="auto"/>
+        <w:contextualSpacing/>
+        <w:jc w:val="both"/>
+        <w:rPr>
+          <w:sz w:val="28"/>
+          <w:szCs w:val="28"/>
+        </w:rPr>
+      </w:pPr>
+      <w:proofErr w:type="spellStart"/>
+      <w:r>
+        <w:rPr>
+          <w:sz w:val="28"/>
+          <w:szCs w:val="28"/>
+        </w:rPr>
+        <w:t>Impelemtation</w:t>
+      </w:r>
+      <w:proofErr w:type="spellEnd"/>
+      <w:r>
+        <w:rPr>
+          <w:sz w:val="28"/>
+          <w:szCs w:val="28"/>
+        </w:rPr>
+        <w:t xml:space="preserve"> of </w:t>
+      </w:r>
+      <w:proofErr w:type="spellStart"/>
+      <w:r>
+        <w:rPr>
+          <w:sz w:val="28"/>
+          <w:szCs w:val="28"/>
+        </w:rPr>
+        <w:t>ChatBox</w:t>
+      </w:r>
+      <w:proofErr w:type="spellEnd"/>
+      <w:r>
+        <w:rPr>
+          <w:sz w:val="28"/>
+          <w:szCs w:val="28"/>
+        </w:rPr>
+        <w:t xml:space="preserve"> (AI and record audio input):</w:t>
+      </w:r>
+    </w:p>
+    <w:p>
+      <w:pPr>
+        <w:pStyle w:val="ListParagraph"/>
+        <w:widowControl/>
+        <w:numPr>
+          <w:ilvl w:val="2"/>
+          <w:numId w:val="11"/>
+        </w:numPr>
+        <w:autoSpaceDE/>
+        <w:autoSpaceDN/>
+        <w:spacing w:after="160" w:line="276" w:lineRule="auto"/>
+        <w:contextualSpacing/>
+        <w:jc w:val="both"/>
+        <w:rPr>
+          <w:sz w:val="28"/>
+          <w:szCs w:val="28"/>
+        </w:rPr>
+      </w:pPr>
+      <w:proofErr w:type="spellStart"/>
+      <w:r>
+        <w:rPr>
+          <w:sz w:val="28"/>
+          <w:szCs w:val="28"/>
+        </w:rPr>
+        <w:t>ChatBox</w:t>
+      </w:r>
+      <w:proofErr w:type="spellEnd"/>
+      <w:r>
+        <w:rPr>
+          <w:sz w:val="28"/>
+          <w:szCs w:val="28"/>
+        </w:rPr>
+        <w:t xml:space="preserve"> </w:t>
+      </w:r>
+      <w:proofErr w:type="gramStart"/>
+      <w:r>
+        <w:rPr>
+          <w:sz w:val="28"/>
+          <w:szCs w:val="28"/>
+        </w:rPr>
+        <w:t>have</w:t>
+      </w:r>
+      <w:proofErr w:type="gramEnd"/>
+      <w:r>
+        <w:rPr>
+          <w:sz w:val="28"/>
+          <w:szCs w:val="28"/>
+        </w:rPr>
+        <w:t xml:space="preserve"> 2 ways to input question: typing and recording. It can send the input message to ChatGPT by API and get the answer to </w:t>
+      </w:r>
+      <w:proofErr w:type="spellStart"/>
+      <w:r>
+        <w:rPr>
+          <w:sz w:val="28"/>
+          <w:szCs w:val="28"/>
+        </w:rPr>
+        <w:t>contentPane</w:t>
+      </w:r>
+      <w:proofErr w:type="spellEnd"/>
+      <w:r>
+        <w:rPr>
+          <w:sz w:val="28"/>
+          <w:szCs w:val="28"/>
+        </w:rPr>
+        <w:t>.</w:t>
+      </w:r>
+    </w:p>
+    <w:p>
+      <w:pPr>
+        <w:pStyle w:val="ListParagraph"/>
+        <w:widowControl/>
+        <w:numPr>
+          <w:ilvl w:val="2"/>
+          <w:numId w:val="11"/>
+        </w:numPr>
+        <w:autoSpaceDE/>
+        <w:autoSpaceDN/>
+        <w:spacing w:after="160" w:line="276" w:lineRule="auto"/>
+        <w:contextualSpacing/>
+        <w:jc w:val="both"/>
+        <w:rPr>
+          <w:sz w:val="28"/>
+          <w:szCs w:val="28"/>
+        </w:rPr>
+      </w:pPr>
+      <w:r>
+        <w:rPr>
+          <w:sz w:val="28"/>
+          <w:szCs w:val="28"/>
+        </w:rPr>
         <w:t xml:space="preserve">In </w:t>
       </w:r>
       <w:proofErr w:type="gramStart"/>
@@ -6536,6 +6690,22 @@
         </w:rPr>
         <w:t>.</w:t>
       </w:r>
+    </w:p>
+    <w:p>
+      <w:pPr>
+        <w:pStyle w:val="ListParagraph"/>
+        <w:widowControl/>
+        <w:autoSpaceDE/>
+        <w:autoSpaceDN/>
+        <w:spacing w:after="160" w:line="276" w:lineRule="auto"/>
+        <w:ind w:left="2880" w:firstLine="0"/>
+        <w:contextualSpacing/>
+        <w:jc w:val="both"/>
+        <w:rPr>
+          <w:sz w:val="28"/>
+          <w:szCs w:val="28"/>
+        </w:rPr>
+      </w:pPr>
     </w:p>
     <w:p>
       <w:pPr>
@@ -6609,9 +6779,9 @@
           <w:noProof/>
         </w:rPr>
         <w:drawing>
-          <wp:inline distT="0" distB="0" distL="0" distR="0" wp14:anchorId="47CD492D" wp14:editId="3855DAD9">
-            <wp:extent cx="5935980" cy="2602851"/>
-            <wp:effectExtent l="0" t="0" r="7620" b="7620"/>
+          <wp:inline distT="0" distB="0" distL="0" distR="0" wp14:anchorId="47CD492D" wp14:editId="491A86D6">
+            <wp:extent cx="4061460" cy="2602230"/>
+            <wp:effectExtent l="0" t="0" r="0" b="7620"/>
             <wp:docPr id="106276627" name="Picture 6" descr="Không có mô tả."/>
             <wp:cNvGraphicFramePr>
               <a:graphicFrameLocks xmlns:a="http://schemas.openxmlformats.org/drawingml/2006/main" noChangeAspect="1"/>
@@ -6626,7 +6796,7 @@
                     </pic:cNvPicPr>
                   </pic:nvPicPr>
                   <pic:blipFill>
-                    <a:blip r:embed="rId15">
+                    <a:blip r:embed="rId15" cstate="print">
                       <a:extLst>
                         <a:ext uri="{28A0092B-C50C-407E-A947-70E740481C1C}">
                           <a14:useLocalDpi xmlns:a14="http://schemas.microsoft.com/office/drawing/2010/main" val="0"/>
@@ -6641,7 +6811,7 @@
                   <pic:spPr bwMode="auto">
                     <a:xfrm>
                       <a:off x="0" y="0"/>
-                      <a:ext cx="5944616" cy="2606638"/>
+                      <a:ext cx="4068340" cy="2606638"/>
                     </a:xfrm>
                     <a:prstGeom prst="rect">
                       <a:avLst/>
@@ -6689,6 +6859,7 @@
         <w:rPr>
           <w:noProof/>
         </w:rPr>
+        <w:lastRenderedPageBreak/>
         <w:drawing>
           <wp:inline distT="0" distB="0" distL="0" distR="0" wp14:anchorId="3D1EA9C9" wp14:editId="50B99218">
             <wp:extent cx="5956300" cy="2396490"/>

</xml_diff>